<commit_message>
- Cambio importante en Configurar Cuenta, el mismo solo lo realizara el Administrador
</commit_message>
<xml_diff>
--- a/02. Modelado de Requerimientos/Modelo de Casos De Uso/Trazos/Usuario/605_Configurar_Cuenta.docx
+++ b/02. Modelado de Requerimientos/Modelo de Casos De Uso/Trazos/Usuario/605_Configurar_Cuenta.docx
@@ -947,13 +947,7 @@
           </w:tcPr>
           <w:p>
             <w:r>
-              <w:t>U</w:t>
-            </w:r>
-            <w:r>
-              <w:t>suario</w:t>
-            </w:r>
-            <w:r>
-              <w:t xml:space="preserve"> (U)</w:t>
+              <w:t>Administrador (A)</w:t>
             </w:r>
           </w:p>
         </w:tc>
@@ -1250,16 +1244,7 @@
           </w:tcPr>
           <w:p>
             <w:r>
-              <w:t xml:space="preserve">El </w:t>
-            </w:r>
-            <w:r>
-              <w:t>U</w:t>
-            </w:r>
-            <w:r>
-              <w:t>suario</w:t>
-            </w:r>
-            <w:r>
-              <w:t xml:space="preserve"> debe haber iniciado sesión.</w:t>
+              <w:t>El Usuario debe tener rol de Administrador y haber iniciado su sesión.</w:t>
             </w:r>
           </w:p>
         </w:tc>
@@ -1513,13 +1498,13 @@
               <w:t xml:space="preserve">El CU comienza cuando el </w:t>
             </w:r>
             <w:r>
-              <w:t>U</w:t>
-            </w:r>
-            <w:r>
-              <w:t xml:space="preserve"> selecciona la opción Modificar </w:t>
-            </w:r>
-            <w:r>
-              <w:t>U</w:t>
+              <w:t xml:space="preserve">A </w:t>
+            </w:r>
+            <w:r>
+              <w:t xml:space="preserve">selecciona la opción </w:t>
+            </w:r>
+            <w:r>
+              <w:t>Configurar Cuenta</w:t>
             </w:r>
             <w:r>
               <w:t>.</w:t>
@@ -1578,7 +1563,7 @@
               <w:ind w:hanging="198"/>
             </w:pPr>
             <w:r>
-              <w:t>El Sistema pregunta al U si desea cambiar la contraseña del mismo.</w:t>
+              <w:t>El Sistema solicita al A ingrese nombre y contraseña del Usuario a modificar.</w:t>
             </w:r>
           </w:p>
         </w:tc>
@@ -1634,10 +1619,7 @@
               <w:ind w:hanging="198"/>
             </w:pPr>
             <w:r>
-              <w:t xml:space="preserve">El </w:t>
-            </w:r>
-            <w:r>
-              <w:t xml:space="preserve"> U decide no decide cambiar la contraseña. Se procede con el curso normal.</w:t>
+              <w:t>El A ingresa nombre y contraseña del Usuario a modificar.</w:t>
             </w:r>
           </w:p>
         </w:tc>
@@ -1665,87 +1647,6 @@
               </w:tabs>
               <w:ind w:left="230" w:hanging="230"/>
             </w:pPr>
-            <w:r>
-              <w:t>El U decide cambiar la contraseña con lo cual se llama el CU. 603. Modificar Contraseña</w:t>
-            </w:r>
-          </w:p>
-          <w:p>
-            <w:pPr>
-              <w:pStyle w:val="ListParagraph"/>
-              <w:numPr>
-                <w:ilvl w:val="2"/>
-                <w:numId w:val="3"/>
-              </w:numPr>
-            </w:pPr>
-            <w:r>
-              <w:t>Se efectuó correctamente el cambio de contraseña.</w:t>
-            </w:r>
-          </w:p>
-          <w:p>
-            <w:pPr>
-              <w:pStyle w:val="ListParagraph"/>
-              <w:numPr>
-                <w:ilvl w:val="3"/>
-                <w:numId w:val="3"/>
-              </w:numPr>
-            </w:pPr>
-            <w:r>
-              <w:t>El Sistema informa al usuario.</w:t>
-            </w:r>
-          </w:p>
-          <w:p>
-            <w:pPr>
-              <w:pStyle w:val="ListParagraph"/>
-              <w:numPr>
-                <w:ilvl w:val="3"/>
-                <w:numId w:val="3"/>
-              </w:numPr>
-            </w:pPr>
-            <w:r>
-              <w:t>Se prosigue con el Paso 4.</w:t>
-            </w:r>
-          </w:p>
-          <w:p>
-            <w:pPr>
-              <w:pStyle w:val="ListParagraph"/>
-              <w:numPr>
-                <w:ilvl w:val="2"/>
-                <w:numId w:val="3"/>
-              </w:numPr>
-            </w:pPr>
-            <w:r>
-              <w:t>No se pudo efectuar el cambio de contraseña.</w:t>
-            </w:r>
-          </w:p>
-          <w:p>
-            <w:pPr>
-              <w:pStyle w:val="ListParagraph"/>
-              <w:numPr>
-                <w:ilvl w:val="3"/>
-                <w:numId w:val="3"/>
-              </w:numPr>
-            </w:pPr>
-            <w:r>
-              <w:t>El sistema informa al usuario.</w:t>
-            </w:r>
-          </w:p>
-          <w:p>
-            <w:pPr>
-              <w:pStyle w:val="ListParagraph"/>
-              <w:numPr>
-                <w:ilvl w:val="3"/>
-                <w:numId w:val="3"/>
-              </w:numPr>
-            </w:pPr>
-            <w:r>
-              <w:t xml:space="preserve">Se </w:t>
-            </w:r>
-            <w:r>
-              <w:t xml:space="preserve">regresa </w:t>
-            </w:r>
-            <w:r>
-              <w:t>al Paso 2.</w:t>
-            </w:r>
           </w:p>
         </w:tc>
       </w:tr>
@@ -1774,21 +1675,7 @@
               <w:ind w:hanging="198"/>
             </w:pPr>
             <w:r>
-              <w:t>El U realiza las modificaciones correspondientes</w:t>
-            </w:r>
-            <w:r>
-              <w:t xml:space="preserve"> en los datos del mismo: </w:t>
-            </w:r>
-            <w:r>
-              <w:t xml:space="preserve">nombre de usuario y roles; para la persona asociada al mismo: nombre, apellido, teléfono fijo, teléfono celular, email, tipo de documento, número de documento y para el domicilio: provincia, localidad, barrio, calle, altura, </w:t>
-            </w:r>
-            <w:proofErr w:type="spellStart"/>
-            <w:r>
-              <w:t>depto</w:t>
-            </w:r>
-            <w:proofErr w:type="spellEnd"/>
-            <w:r>
-              <w:t>, C.P.</w:t>
+              <w:t>El Sistema determina que las credenciales del usuario son válidas.</w:t>
             </w:r>
           </w:p>
         </w:tc>
@@ -1816,6 +1703,33 @@
               </w:tabs>
               <w:ind w:left="230" w:hanging="230"/>
             </w:pPr>
+            <w:r>
+              <w:t>El Sistema determina que las credenciales del usuario son inválidas.</w:t>
+            </w:r>
+          </w:p>
+          <w:p>
+            <w:pPr>
+              <w:pStyle w:val="ListParagraph"/>
+              <w:numPr>
+                <w:ilvl w:val="2"/>
+                <w:numId w:val="3"/>
+              </w:numPr>
+            </w:pPr>
+            <w:r>
+              <w:t>El Sistema informa la situación.</w:t>
+            </w:r>
+          </w:p>
+          <w:p>
+            <w:pPr>
+              <w:pStyle w:val="ListParagraph"/>
+              <w:numPr>
+                <w:ilvl w:val="2"/>
+                <w:numId w:val="3"/>
+              </w:numPr>
+            </w:pPr>
+            <w:r>
+              <w:t>Se regresa al Paso 2.</w:t>
+            </w:r>
           </w:p>
         </w:tc>
       </w:tr>
@@ -1844,12 +1758,16 @@
               <w:ind w:hanging="198"/>
             </w:pPr>
             <w:r>
-              <w:t>El sistema solicita confirme los cambios realzad</w:t>
-            </w:r>
-            <w:bookmarkStart w:id="1" w:name="_GoBack"/>
-            <w:bookmarkEnd w:id="1"/>
-            <w:r>
-              <w:t>os.</w:t>
+              <w:t>El Sistema pregunta al A</w:t>
+            </w:r>
+            <w:r>
+              <w:t xml:space="preserve"> si desea cambiar la contraseña del </w:t>
+            </w:r>
+            <w:r>
+              <w:t>Usuario</w:t>
+            </w:r>
+            <w:r>
+              <w:t>.</w:t>
             </w:r>
           </w:p>
         </w:tc>
@@ -1905,7 +1823,13 @@
               <w:ind w:hanging="198"/>
             </w:pPr>
             <w:r>
-              <w:t>El U confirma los cambios realizados.</w:t>
+              <w:t xml:space="preserve">El </w:t>
+            </w:r>
+            <w:r>
+              <w:t xml:space="preserve"> A</w:t>
+            </w:r>
+            <w:r>
+              <w:t xml:space="preserve"> decide no decide cambiar la contraseña. Se procede con el curso normal.</w:t>
             </w:r>
           </w:p>
         </w:tc>
@@ -1934,7 +1858,10 @@
               <w:ind w:left="230" w:hanging="230"/>
             </w:pPr>
             <w:r>
-              <w:t>El U no confirma los cambios realizados.</w:t>
+              <w:t>El A</w:t>
+            </w:r>
+            <w:r>
+              <w:t xml:space="preserve"> decide cambiar la contraseña con lo cual se llama el CU. 603. Modificar Contraseña</w:t>
             </w:r>
           </w:p>
           <w:p>
@@ -1944,21 +1871,9 @@
                 <w:ilvl w:val="2"/>
                 <w:numId w:val="3"/>
               </w:numPr>
-              <w:rPr>
-                <w:lang w:val="es-ES_tradnl"/>
-              </w:rPr>
-            </w:pPr>
-            <w:r>
-              <w:rPr>
-                <w:lang w:val="es-ES_tradnl"/>
-              </w:rPr>
-              <w:t>El sistema informa situación</w:t>
-            </w:r>
-            <w:r>
-              <w:rPr>
-                <w:lang w:val="es-ES_tradnl"/>
-              </w:rPr>
-              <w:t>.</w:t>
+            </w:pPr>
+            <w:r>
+              <w:t>Se efectuó correctamente el cambio de contraseña.</w:t>
             </w:r>
           </w:p>
           <w:p>
@@ -1968,15 +1883,69 @@
                 <w:ilvl w:val="3"/>
                 <w:numId w:val="3"/>
               </w:numPr>
-              <w:rPr>
-                <w:lang w:val="es-ES_tradnl"/>
-              </w:rPr>
-            </w:pPr>
-            <w:r>
-              <w:rPr>
-                <w:lang w:val="es-ES_tradnl"/>
-              </w:rPr>
-              <w:t>Se cancela el CU.</w:t>
+            </w:pPr>
+            <w:r>
+              <w:t>El Sistema informa al usuario.</w:t>
+            </w:r>
+          </w:p>
+          <w:p>
+            <w:pPr>
+              <w:pStyle w:val="ListParagraph"/>
+              <w:numPr>
+                <w:ilvl w:val="3"/>
+                <w:numId w:val="3"/>
+              </w:numPr>
+            </w:pPr>
+            <w:r>
+              <w:t>Se prosigue con el Paso 7</w:t>
+            </w:r>
+            <w:r>
+              <w:t>.</w:t>
+            </w:r>
+          </w:p>
+          <w:p>
+            <w:pPr>
+              <w:pStyle w:val="ListParagraph"/>
+              <w:numPr>
+                <w:ilvl w:val="2"/>
+                <w:numId w:val="3"/>
+              </w:numPr>
+            </w:pPr>
+            <w:r>
+              <w:t>No se pudo efectuar el cambio de contraseña.</w:t>
+            </w:r>
+          </w:p>
+          <w:p>
+            <w:pPr>
+              <w:pStyle w:val="ListParagraph"/>
+              <w:numPr>
+                <w:ilvl w:val="3"/>
+                <w:numId w:val="3"/>
+              </w:numPr>
+            </w:pPr>
+            <w:r>
+              <w:t>El sistema informa al usuario.</w:t>
+            </w:r>
+          </w:p>
+          <w:p>
+            <w:pPr>
+              <w:pStyle w:val="ListParagraph"/>
+              <w:numPr>
+                <w:ilvl w:val="3"/>
+                <w:numId w:val="3"/>
+              </w:numPr>
+            </w:pPr>
+            <w:r>
+              <w:t xml:space="preserve">Se </w:t>
+            </w:r>
+            <w:r>
+              <w:t xml:space="preserve">regresa </w:t>
+            </w:r>
+            <w:r>
+              <w:t>al Paso 5</w:t>
+            </w:r>
+            <w:r>
+              <w:t>.</w:t>
             </w:r>
           </w:p>
         </w:tc>
@@ -2006,10 +1975,16 @@
               <w:ind w:hanging="198"/>
             </w:pPr>
             <w:r>
-              <w:t xml:space="preserve">El sistema registra los cambios en los datos del </w:t>
-            </w:r>
-            <w:r>
-              <w:t>U</w:t>
+              <w:t>El A</w:t>
+            </w:r>
+            <w:r>
+              <w:t xml:space="preserve"> realiza las modificaciones correspondientes</w:t>
+            </w:r>
+            <w:r>
+              <w:t xml:space="preserve"> en los datos del mismo: </w:t>
+            </w:r>
+            <w:r>
+              <w:t>nombre de usuario y roles; para la persona asociada al mismo: nombre, apellido, teléfono fijo, teléfono celular, email, tipo de documento, número de documento y para el domicilio: provincia, localidad, barrio, calle, altura, depto, C.P.</w:t>
             </w:r>
           </w:p>
         </w:tc>
@@ -2065,7 +2040,13 @@
               <w:ind w:hanging="198"/>
             </w:pPr>
             <w:r>
-              <w:t>Fin de CU</w:t>
+              <w:lastRenderedPageBreak/>
+              <w:t>El sistema solicita confirme los cambios realzad</w:t>
+            </w:r>
+            <w:bookmarkStart w:id="1" w:name="_GoBack"/>
+            <w:bookmarkEnd w:id="1"/>
+            <w:r>
+              <w:t>os.</w:t>
             </w:r>
           </w:p>
         </w:tc>
@@ -2102,42 +2083,103 @@
         </w:trPr>
         <w:tc>
           <w:tcPr>
-            <w:tcW w:w="1809" w:type="dxa"/>
-            <w:tcBorders>
-              <w:top w:val="single" w:sz="4" w:space="0" w:color="auto"/>
-              <w:left w:val="single" w:sz="4" w:space="0" w:color="auto"/>
-              <w:bottom w:val="single" w:sz="4" w:space="0" w:color="auto"/>
-              <w:right w:val="nil"/>
-            </w:tcBorders>
-          </w:tcPr>
-          <w:p>
-            <w:pPr>
-              <w:rPr>
-                <w:b/>
-              </w:rPr>
-            </w:pPr>
-            <w:r>
-              <w:rPr>
-                <w:b/>
-              </w:rPr>
-              <w:t>Observaciones:</w:t>
-            </w:r>
-          </w:p>
-        </w:tc>
-        <w:tc>
-          <w:tcPr>
-            <w:tcW w:w="6663" w:type="dxa"/>
-            <w:gridSpan w:val="10"/>
-            <w:tcBorders>
-              <w:top w:val="single" w:sz="4" w:space="0" w:color="auto"/>
-              <w:left w:val="nil"/>
+            <w:tcW w:w="3878" w:type="dxa"/>
+            <w:gridSpan w:val="5"/>
+            <w:tcBorders>
+              <w:top w:val="single" w:sz="4" w:space="0" w:color="auto"/>
+              <w:left w:val="single" w:sz="4" w:space="0" w:color="auto"/>
               <w:bottom w:val="single" w:sz="4" w:space="0" w:color="auto"/>
               <w:right w:val="single" w:sz="4" w:space="0" w:color="auto"/>
             </w:tcBorders>
           </w:tcPr>
           <w:p>
-            <w:r>
-              <w:t>No aplica</w:t>
+            <w:pPr>
+              <w:pStyle w:val="ListParagraph"/>
+              <w:numPr>
+                <w:ilvl w:val="0"/>
+                <w:numId w:val="3"/>
+              </w:numPr>
+              <w:ind w:hanging="198"/>
+            </w:pPr>
+            <w:r>
+              <w:t>El U confirma los cambios realizados.</w:t>
+            </w:r>
+          </w:p>
+        </w:tc>
+        <w:tc>
+          <w:tcPr>
+            <w:tcW w:w="4594" w:type="dxa"/>
+            <w:gridSpan w:val="6"/>
+            <w:tcBorders>
+              <w:top w:val="single" w:sz="4" w:space="0" w:color="auto"/>
+              <w:left w:val="single" w:sz="4" w:space="0" w:color="auto"/>
+              <w:bottom w:val="single" w:sz="4" w:space="0" w:color="auto"/>
+              <w:right w:val="single" w:sz="4" w:space="0" w:color="auto"/>
+            </w:tcBorders>
+          </w:tcPr>
+          <w:p>
+            <w:pPr>
+              <w:pStyle w:val="ListParagraph"/>
+              <w:numPr>
+                <w:ilvl w:val="1"/>
+                <w:numId w:val="3"/>
+              </w:numPr>
+              <w:tabs>
+                <w:tab w:val="clear" w:pos="690"/>
+                <w:tab w:val="num" w:pos="372"/>
+              </w:tabs>
+              <w:ind w:left="230" w:hanging="230"/>
+            </w:pPr>
+            <w:r>
+              <w:t xml:space="preserve">El </w:t>
+            </w:r>
+            <w:r>
+              <w:t>A</w:t>
+            </w:r>
+            <w:r>
+              <w:t xml:space="preserve"> no confirma los cambios realizados.</w:t>
+            </w:r>
+          </w:p>
+          <w:p>
+            <w:pPr>
+              <w:pStyle w:val="ListParagraph"/>
+              <w:numPr>
+                <w:ilvl w:val="2"/>
+                <w:numId w:val="3"/>
+              </w:numPr>
+              <w:rPr>
+                <w:lang w:val="es-ES_tradnl"/>
+              </w:rPr>
+            </w:pPr>
+            <w:r>
+              <w:rPr>
+                <w:lang w:val="es-ES_tradnl"/>
+              </w:rPr>
+              <w:t>El sistema informa situación</w:t>
+            </w:r>
+            <w:r>
+              <w:rPr>
+                <w:lang w:val="es-ES_tradnl"/>
+              </w:rPr>
+              <w:t>.</w:t>
+            </w:r>
+          </w:p>
+          <w:p>
+            <w:pPr>
+              <w:pStyle w:val="ListParagraph"/>
+              <w:numPr>
+                <w:ilvl w:val="3"/>
+                <w:numId w:val="3"/>
+              </w:numPr>
+              <w:rPr>
+                <w:lang w:val="es-ES_tradnl"/>
+              </w:rPr>
+            </w:pPr>
+            <w:r>
+              <w:rPr>
+                <w:lang w:val="es-ES_tradnl"/>
+              </w:rPr>
+              <w:t>Se cancela el CU.</w:t>
             </w:r>
           </w:p>
         </w:tc>
@@ -2148,6 +2190,121 @@
         </w:trPr>
         <w:tc>
           <w:tcPr>
+            <w:tcW w:w="3878" w:type="dxa"/>
+            <w:gridSpan w:val="5"/>
+            <w:tcBorders>
+              <w:top w:val="single" w:sz="4" w:space="0" w:color="auto"/>
+              <w:left w:val="single" w:sz="4" w:space="0" w:color="auto"/>
+              <w:bottom w:val="single" w:sz="4" w:space="0" w:color="auto"/>
+              <w:right w:val="single" w:sz="4" w:space="0" w:color="auto"/>
+            </w:tcBorders>
+          </w:tcPr>
+          <w:p>
+            <w:pPr>
+              <w:pStyle w:val="ListParagraph"/>
+              <w:numPr>
+                <w:ilvl w:val="0"/>
+                <w:numId w:val="3"/>
+              </w:numPr>
+              <w:ind w:hanging="198"/>
+            </w:pPr>
+            <w:r>
+              <w:t xml:space="preserve">El sistema registra los cambios en los datos del </w:t>
+            </w:r>
+            <w:r>
+              <w:t>U</w:t>
+            </w:r>
+          </w:p>
+        </w:tc>
+        <w:tc>
+          <w:tcPr>
+            <w:tcW w:w="4594" w:type="dxa"/>
+            <w:gridSpan w:val="6"/>
+            <w:tcBorders>
+              <w:top w:val="single" w:sz="4" w:space="0" w:color="auto"/>
+              <w:left w:val="single" w:sz="4" w:space="0" w:color="auto"/>
+              <w:bottom w:val="single" w:sz="4" w:space="0" w:color="auto"/>
+              <w:right w:val="single" w:sz="4" w:space="0" w:color="auto"/>
+            </w:tcBorders>
+          </w:tcPr>
+          <w:p>
+            <w:pPr>
+              <w:pStyle w:val="ListParagraph"/>
+              <w:numPr>
+                <w:ilvl w:val="1"/>
+                <w:numId w:val="3"/>
+              </w:numPr>
+              <w:tabs>
+                <w:tab w:val="clear" w:pos="690"/>
+                <w:tab w:val="num" w:pos="372"/>
+              </w:tabs>
+              <w:ind w:left="230" w:hanging="230"/>
+            </w:pPr>
+          </w:p>
+        </w:tc>
+      </w:tr>
+      <w:tr>
+        <w:trPr>
+          <w:cantSplit/>
+        </w:trPr>
+        <w:tc>
+          <w:tcPr>
+            <w:tcW w:w="3878" w:type="dxa"/>
+            <w:gridSpan w:val="5"/>
+            <w:tcBorders>
+              <w:top w:val="single" w:sz="4" w:space="0" w:color="auto"/>
+              <w:left w:val="single" w:sz="4" w:space="0" w:color="auto"/>
+              <w:bottom w:val="single" w:sz="4" w:space="0" w:color="auto"/>
+              <w:right w:val="single" w:sz="4" w:space="0" w:color="auto"/>
+            </w:tcBorders>
+          </w:tcPr>
+          <w:p>
+            <w:pPr>
+              <w:pStyle w:val="ListParagraph"/>
+              <w:numPr>
+                <w:ilvl w:val="0"/>
+                <w:numId w:val="3"/>
+              </w:numPr>
+              <w:ind w:hanging="198"/>
+            </w:pPr>
+            <w:r>
+              <w:t>Fin de CU</w:t>
+            </w:r>
+          </w:p>
+        </w:tc>
+        <w:tc>
+          <w:tcPr>
+            <w:tcW w:w="4594" w:type="dxa"/>
+            <w:gridSpan w:val="6"/>
+            <w:tcBorders>
+              <w:top w:val="single" w:sz="4" w:space="0" w:color="auto"/>
+              <w:left w:val="single" w:sz="4" w:space="0" w:color="auto"/>
+              <w:bottom w:val="single" w:sz="4" w:space="0" w:color="auto"/>
+              <w:right w:val="single" w:sz="4" w:space="0" w:color="auto"/>
+            </w:tcBorders>
+          </w:tcPr>
+          <w:p>
+            <w:pPr>
+              <w:pStyle w:val="ListParagraph"/>
+              <w:numPr>
+                <w:ilvl w:val="1"/>
+                <w:numId w:val="3"/>
+              </w:numPr>
+              <w:tabs>
+                <w:tab w:val="clear" w:pos="690"/>
+                <w:tab w:val="num" w:pos="372"/>
+              </w:tabs>
+              <w:ind w:left="230" w:hanging="230"/>
+            </w:pPr>
+          </w:p>
+        </w:tc>
+      </w:tr>
+      <w:tr>
+        <w:trPr>
+          <w:cantSplit/>
+        </w:trPr>
+        <w:tc>
+          <w:tcPr>
             <w:tcW w:w="1809" w:type="dxa"/>
             <w:tcBorders>
               <w:top w:val="single" w:sz="4" w:space="0" w:color="auto"/>
@@ -2166,7 +2323,52 @@
               <w:rPr>
                 <w:b/>
               </w:rPr>
-              <w:lastRenderedPageBreak/>
+              <w:t>Observaciones:</w:t>
+            </w:r>
+          </w:p>
+        </w:tc>
+        <w:tc>
+          <w:tcPr>
+            <w:tcW w:w="6663" w:type="dxa"/>
+            <w:gridSpan w:val="10"/>
+            <w:tcBorders>
+              <w:top w:val="single" w:sz="4" w:space="0" w:color="auto"/>
+              <w:left w:val="nil"/>
+              <w:bottom w:val="single" w:sz="4" w:space="0" w:color="auto"/>
+              <w:right w:val="single" w:sz="4" w:space="0" w:color="auto"/>
+            </w:tcBorders>
+          </w:tcPr>
+          <w:p>
+            <w:r>
+              <w:t>No aplica</w:t>
+            </w:r>
+          </w:p>
+        </w:tc>
+      </w:tr>
+      <w:tr>
+        <w:trPr>
+          <w:cantSplit/>
+        </w:trPr>
+        <w:tc>
+          <w:tcPr>
+            <w:tcW w:w="1809" w:type="dxa"/>
+            <w:tcBorders>
+              <w:top w:val="single" w:sz="4" w:space="0" w:color="auto"/>
+              <w:left w:val="single" w:sz="4" w:space="0" w:color="auto"/>
+              <w:bottom w:val="single" w:sz="4" w:space="0" w:color="auto"/>
+              <w:right w:val="nil"/>
+            </w:tcBorders>
+          </w:tcPr>
+          <w:p>
+            <w:pPr>
+              <w:rPr>
+                <w:b/>
+              </w:rPr>
+            </w:pPr>
+            <w:r>
+              <w:rPr>
+                <w:b/>
+              </w:rPr>
               <w:t>Requerimientos No Funcionales</w:t>
             </w:r>
             <w:r>

</xml_diff>